<commit_message>
Finished Step 2 and Started Step 3
</commit_message>
<xml_diff>
--- a/Homework4Journal.docx
+++ b/Homework4Journal.docx
@@ -5,6 +5,10 @@
     <w:p>
       <w:pPr>
         <w:pStyle w:val="Heading1"/>
+        <w:numPr>
+          <w:ilvl w:val="0"/>
+          <w:numId w:val="2"/>
+        </w:numPr>
         <w:bidi w:val="0"/>
         <w:spacing w:before="240" w:after="120"/>
         <w:jc w:val="left"/>
@@ -16,7 +20,26 @@
         <w:rPr>
           <w:rFonts w:ascii="Times New Roman" w:hAnsi="Times New Roman"/>
         </w:rPr>
-        <w:t>Step 1:</w:t>
+        <w:t xml:space="preserve">Step 1: </w:t>
+      </w:r>
+      <w:r>
+        <w:rPr>
+          <w:rFonts w:ascii="Times New Roman" w:hAnsi="Times New Roman"/>
+        </w:rPr>
+        <w:t>(March 9</w:t>
+      </w:r>
+      <w:r>
+        <w:rPr>
+          <w:rFonts w:ascii="Times New Roman" w:hAnsi="Times New Roman"/>
+          <w:vertAlign w:val="superscript"/>
+        </w:rPr>
+        <w:t>th</w:t>
+      </w:r>
+      <w:r>
+        <w:rPr>
+          <w:rFonts w:ascii="Times New Roman" w:hAnsi="Times New Roman"/>
+        </w:rPr>
+        <w:t>, 2021)</w:t>
       </w:r>
     </w:p>
     <w:p>
@@ -30,13 +53,7 @@
         <w:rPr>
           <w:rFonts w:ascii="Times New Roman" w:hAnsi="Times New Roman"/>
         </w:rPr>
-        <w:t>F</w:t>
-      </w:r>
-      <w:r>
-        <w:rPr>
-          <w:rFonts w:ascii="Times New Roman" w:hAnsi="Times New Roman"/>
-        </w:rPr>
-        <w:t xml:space="preserve">or this step, I created a terminate boolean variable initialized to </w:t>
+        <w:t xml:space="preserve">For this step, I created a terminate boolean variable initialized to </w:t>
       </w:r>
       <w:r>
         <w:rPr>
@@ -390,22 +407,958 @@
     <w:p>
       <w:pPr>
         <w:pStyle w:val="Heading1"/>
-        <w:bidi w:val="0"/>
-        <w:jc w:val="left"/>
-        <w:rPr>
-          <w:rFonts w:ascii="Times New Roman" w:hAnsi="Times New Roman"/>
-        </w:rPr>
-      </w:pPr>
-      <w:r>
-        <w:rPr>
-          <w:rFonts w:ascii="Times New Roman" w:hAnsi="Times New Roman"/>
-        </w:rPr>
-        <w:t>Step 2:</w:t>
-      </w:r>
-    </w:p>
-    <w:p>
-      <w:pPr>
-        <w:pStyle w:val="Heading1"/>
+        <w:numPr>
+          <w:ilvl w:val="0"/>
+          <w:numId w:val="2"/>
+        </w:numPr>
+        <w:bidi w:val="0"/>
+        <w:jc w:val="left"/>
+        <w:rPr>
+          <w:rFonts w:ascii="Times New Roman" w:hAnsi="Times New Roman"/>
+        </w:rPr>
+      </w:pPr>
+      <w:r>
+        <w:rPr/>
+        <w:drawing>
+          <wp:anchor behindDoc="0" distT="0" distB="0" distL="0" distR="0" simplePos="0" locked="0" layoutInCell="1" allowOverlap="1" relativeHeight="3">
+            <wp:simplePos x="0" y="0"/>
+            <wp:positionH relativeFrom="column">
+              <wp:posOffset>13970</wp:posOffset>
+            </wp:positionH>
+            <wp:positionV relativeFrom="paragraph">
+              <wp:posOffset>635</wp:posOffset>
+            </wp:positionV>
+            <wp:extent cx="2998470" cy="3500755"/>
+            <wp:effectExtent l="0" t="0" r="0" b="0"/>
+            <wp:wrapSquare wrapText="largest"/>
+            <wp:docPr id="1" name="Image2" descr=""/>
+            <wp:cNvGraphicFramePr>
+              <a:graphicFrameLocks xmlns:a="http://schemas.openxmlformats.org/drawingml/2006/main" noChangeAspect="1"/>
+            </wp:cNvGraphicFramePr>
+            <a:graphic xmlns:a="http://schemas.openxmlformats.org/drawingml/2006/main">
+              <a:graphicData uri="http://schemas.openxmlformats.org/drawingml/2006/picture">
+                <pic:pic xmlns:pic="http://schemas.openxmlformats.org/drawingml/2006/picture">
+                  <pic:nvPicPr>
+                    <pic:cNvPr id="1" name="Image2" descr=""/>
+                    <pic:cNvPicPr>
+                      <a:picLocks noChangeAspect="1" noChangeArrowheads="1"/>
+                    </pic:cNvPicPr>
+                  </pic:nvPicPr>
+                  <pic:blipFill>
+                    <a:blip r:embed="rId2"/>
+                    <a:stretch>
+                      <a:fillRect/>
+                    </a:stretch>
+                  </pic:blipFill>
+                  <pic:spPr bwMode="auto">
+                    <a:xfrm>
+                      <a:off x="0" y="0"/>
+                      <a:ext cx="2998470" cy="3500755"/>
+                    </a:xfrm>
+                    <a:prstGeom prst="rect">
+                      <a:avLst/>
+                    </a:prstGeom>
+                  </pic:spPr>
+                </pic:pic>
+              </a:graphicData>
+            </a:graphic>
+          </wp:anchor>
+        </w:drawing>
+      </w:r>
+    </w:p>
+    <w:p>
+      <w:pPr>
+        <w:pStyle w:val="Heading1"/>
+        <w:numPr>
+          <w:ilvl w:val="0"/>
+          <w:numId w:val="2"/>
+        </w:numPr>
+        <w:bidi w:val="0"/>
+        <w:jc w:val="left"/>
+        <w:rPr>
+          <w:rFonts w:ascii="Times New Roman" w:hAnsi="Times New Roman"/>
+        </w:rPr>
+      </w:pPr>
+      <w:r>
+        <w:rPr/>
+      </w:r>
+    </w:p>
+    <w:p>
+      <w:pPr>
+        <w:pStyle w:val="Heading1"/>
+        <w:numPr>
+          <w:ilvl w:val="0"/>
+          <w:numId w:val="2"/>
+        </w:numPr>
+        <w:bidi w:val="0"/>
+        <w:jc w:val="left"/>
+        <w:rPr>
+          <w:rFonts w:ascii="Times New Roman" w:hAnsi="Times New Roman"/>
+        </w:rPr>
+      </w:pPr>
+      <w:r>
+        <w:rPr/>
+      </w:r>
+    </w:p>
+    <w:p>
+      <w:pPr>
+        <w:pStyle w:val="Heading1"/>
+        <w:numPr>
+          <w:ilvl w:val="0"/>
+          <w:numId w:val="2"/>
+        </w:numPr>
+        <w:bidi w:val="0"/>
+        <w:jc w:val="left"/>
+        <w:rPr>
+          <w:rFonts w:ascii="Times New Roman" w:hAnsi="Times New Roman"/>
+        </w:rPr>
+      </w:pPr>
+      <w:r>
+        <w:rPr/>
+      </w:r>
+    </w:p>
+    <w:p>
+      <w:pPr>
+        <w:pStyle w:val="Heading1"/>
+        <w:numPr>
+          <w:ilvl w:val="0"/>
+          <w:numId w:val="2"/>
+        </w:numPr>
+        <w:bidi w:val="0"/>
+        <w:jc w:val="left"/>
+        <w:rPr>
+          <w:rFonts w:ascii="Times New Roman" w:hAnsi="Times New Roman"/>
+        </w:rPr>
+      </w:pPr>
+      <w:r>
+        <w:rPr/>
+      </w:r>
+    </w:p>
+    <w:p>
+      <w:pPr>
+        <w:pStyle w:val="Heading1"/>
+        <w:numPr>
+          <w:ilvl w:val="0"/>
+          <w:numId w:val="2"/>
+        </w:numPr>
+        <w:bidi w:val="0"/>
+        <w:jc w:val="left"/>
+        <w:rPr>
+          <w:rFonts w:ascii="Times New Roman" w:hAnsi="Times New Roman"/>
+        </w:rPr>
+      </w:pPr>
+      <w:r>
+        <w:rPr/>
+      </w:r>
+    </w:p>
+    <w:p>
+      <w:pPr>
+        <w:pStyle w:val="Heading1"/>
+        <w:numPr>
+          <w:ilvl w:val="0"/>
+          <w:numId w:val="2"/>
+        </w:numPr>
+        <w:bidi w:val="0"/>
+        <w:jc w:val="left"/>
+        <w:rPr>
+          <w:rFonts w:ascii="Times New Roman" w:hAnsi="Times New Roman"/>
+        </w:rPr>
+      </w:pPr>
+      <w:r>
+        <w:rPr/>
+      </w:r>
+    </w:p>
+    <w:p>
+      <w:pPr>
+        <w:pStyle w:val="Heading1"/>
+        <w:numPr>
+          <w:ilvl w:val="0"/>
+          <w:numId w:val="2"/>
+        </w:numPr>
+        <w:bidi w:val="0"/>
+        <w:jc w:val="left"/>
+        <w:rPr>
+          <w:rFonts w:ascii="Times New Roman" w:hAnsi="Times New Roman"/>
+        </w:rPr>
+      </w:pPr>
+      <w:r>
+        <w:rPr/>
+      </w:r>
+    </w:p>
+    <w:p>
+      <w:pPr>
+        <w:pStyle w:val="Heading1"/>
+        <w:numPr>
+          <w:ilvl w:val="0"/>
+          <w:numId w:val="2"/>
+        </w:numPr>
+        <w:bidi w:val="0"/>
+        <w:jc w:val="left"/>
+        <w:rPr>
+          <w:rFonts w:ascii="Times New Roman" w:hAnsi="Times New Roman"/>
+        </w:rPr>
+      </w:pPr>
+      <w:r>
+        <w:rPr/>
+      </w:r>
+    </w:p>
+    <w:p>
+      <w:pPr>
+        <w:pStyle w:val="Heading1"/>
+        <w:numPr>
+          <w:ilvl w:val="0"/>
+          <w:numId w:val="2"/>
+        </w:numPr>
+        <w:bidi w:val="0"/>
+        <w:jc w:val="left"/>
+        <w:rPr>
+          <w:rFonts w:ascii="Times New Roman" w:hAnsi="Times New Roman"/>
+        </w:rPr>
+      </w:pPr>
+      <w:r>
+        <w:rPr/>
+      </w:r>
+    </w:p>
+    <w:p>
+      <w:pPr>
+        <w:pStyle w:val="Heading1"/>
+        <w:numPr>
+          <w:ilvl w:val="0"/>
+          <w:numId w:val="2"/>
+        </w:numPr>
+        <w:bidi w:val="0"/>
+        <w:jc w:val="left"/>
+        <w:rPr>
+          <w:rFonts w:ascii="Times New Roman" w:hAnsi="Times New Roman"/>
+        </w:rPr>
+      </w:pPr>
+      <w:r>
+        <w:rPr>
+          <w:rFonts w:ascii="Times New Roman" w:hAnsi="Times New Roman"/>
+        </w:rPr>
+        <w:t xml:space="preserve">Step 2: </w:t>
+      </w:r>
+      <w:r>
+        <w:rPr>
+          <w:rFonts w:ascii="Times New Roman" w:hAnsi="Times New Roman"/>
+        </w:rPr>
+        <w:t>(March 9</w:t>
+      </w:r>
+      <w:r>
+        <w:rPr>
+          <w:rFonts w:ascii="Times New Roman" w:hAnsi="Times New Roman"/>
+          <w:vertAlign w:val="superscript"/>
+        </w:rPr>
+        <w:t>th</w:t>
+      </w:r>
+      <w:r>
+        <w:rPr>
+          <w:rFonts w:ascii="Times New Roman" w:hAnsi="Times New Roman"/>
+        </w:rPr>
+        <w:t>, 2021)</w:t>
+      </w:r>
+    </w:p>
+    <w:p>
+      <w:pPr>
+        <w:pStyle w:val="TextBody"/>
+        <w:bidi w:val="0"/>
+        <w:jc w:val="left"/>
+        <w:rPr>
+          <w:rFonts w:ascii="Times New Roman" w:hAnsi="Times New Roman"/>
+        </w:rPr>
+      </w:pPr>
+      <w:r>
+        <w:rPr>
+          <w:rFonts w:ascii="Times New Roman" w:hAnsi="Times New Roman"/>
+        </w:rPr>
+        <w:t xml:space="preserve">For this step, I first removed all references to </w:t>
+      </w:r>
+      <w:r>
+        <w:rPr>
+          <w:rFonts w:ascii="Andale Mono" w:hAnsi="Andale Mono"/>
+        </w:rPr>
+        <w:t>reindeer</w:t>
+      </w:r>
+      <w:r>
+        <w:rPr>
+          <w:rFonts w:ascii="Times New Roman" w:hAnsi="Times New Roman"/>
+        </w:rPr>
+        <w:t xml:space="preserve"> in </w:t>
+      </w:r>
+      <w:r>
+        <w:rPr>
+          <w:rFonts w:ascii="Andale Mono" w:hAnsi="Andale Mono"/>
+        </w:rPr>
+        <w:t>SantaScenario</w:t>
+      </w:r>
+      <w:r>
+        <w:rPr>
+          <w:rFonts w:ascii="Times New Roman" w:hAnsi="Times New Roman"/>
+        </w:rPr>
+        <w:t xml:space="preserve">. Then, I modified the behavior of an </w:t>
+      </w:r>
+      <w:r>
+        <w:rPr>
+          <w:rFonts w:ascii="Andale Mono" w:hAnsi="Andale Mono"/>
+        </w:rPr>
+        <w:t>Elf</w:t>
+      </w:r>
+      <w:r>
+        <w:rPr>
+          <w:rFonts w:ascii="Times New Roman" w:hAnsi="Times New Roman"/>
+        </w:rPr>
+        <w:t xml:space="preserve"> when it is in </w:t>
+      </w:r>
+      <w:r>
+        <w:rPr>
+          <w:rFonts w:ascii="Andale Mono" w:hAnsi="Andale Mono"/>
+        </w:rPr>
+        <w:t>TROUBLE</w:t>
+      </w:r>
+      <w:r>
+        <w:rPr>
+          <w:rFonts w:ascii="Times New Roman" w:hAnsi="Times New Roman"/>
+        </w:rPr>
+        <w:t xml:space="preserve">. When it is in </w:t>
+      </w:r>
+      <w:r>
+        <w:rPr>
+          <w:rFonts w:ascii="Andale Mono" w:hAnsi="Andale Mono"/>
+        </w:rPr>
+        <w:t>TROUBLE</w:t>
+      </w:r>
+      <w:r>
+        <w:rPr>
+          <w:rFonts w:ascii="Times New Roman" w:hAnsi="Times New Roman"/>
+        </w:rPr>
+        <w:t xml:space="preserve">, its state switches to </w:t>
+      </w:r>
+      <w:r>
+        <w:rPr>
+          <w:rFonts w:ascii="Andale Mono" w:hAnsi="Andale Mono"/>
+        </w:rPr>
+        <w:t>AT_SANTAS_DOOR</w:t>
+      </w:r>
+      <w:r>
+        <w:rPr>
+          <w:rFonts w:ascii="Times New Roman" w:hAnsi="Times New Roman"/>
+        </w:rPr>
+        <w:t xml:space="preserve">. When it is </w:t>
+      </w:r>
+      <w:r>
+        <w:rPr>
+          <w:rFonts w:ascii="Andale Mono" w:hAnsi="Andale Mono"/>
+        </w:rPr>
+        <w:t>AT_SANTAS_DOOR</w:t>
+      </w:r>
+      <w:r>
+        <w:rPr>
+          <w:rFonts w:ascii="Times New Roman" w:hAnsi="Times New Roman"/>
+        </w:rPr>
+        <w:t xml:space="preserve">, it calls a function I created in the </w:t>
+      </w:r>
+      <w:r>
+        <w:rPr>
+          <w:rFonts w:ascii="Andale Mono" w:hAnsi="Andale Mono"/>
+        </w:rPr>
+        <w:t>Santa</w:t>
+      </w:r>
+      <w:r>
+        <w:rPr>
+          <w:rFonts w:ascii="Times New Roman" w:hAnsi="Times New Roman"/>
+        </w:rPr>
+        <w:t xml:space="preserve"> thread to wake </w:t>
+      </w:r>
+      <w:r>
+        <w:rPr>
+          <w:rFonts w:ascii="Andale Mono" w:hAnsi="Andale Mono"/>
+        </w:rPr>
+        <w:t>Santa</w:t>
+      </w:r>
+      <w:r>
+        <w:rPr>
+          <w:rFonts w:ascii="Times New Roman" w:hAnsi="Times New Roman"/>
+        </w:rPr>
+        <w:t xml:space="preserve">. This function sets the </w:t>
+      </w:r>
+      <w:r>
+        <w:rPr>
+          <w:rFonts w:ascii="Andale Mono" w:hAnsi="Andale Mono"/>
+        </w:rPr>
+        <w:t>elfAtDoor</w:t>
+      </w:r>
+      <w:r>
+        <w:rPr>
+          <w:rFonts w:ascii="Times New Roman" w:hAnsi="Times New Roman"/>
+        </w:rPr>
+        <w:t xml:space="preserve"> variable (a private </w:t>
+      </w:r>
+      <w:r>
+        <w:rPr>
+          <w:rFonts w:ascii="Andale Mono" w:hAnsi="Andale Mono"/>
+        </w:rPr>
+        <w:t>elf</w:t>
+      </w:r>
+      <w:r>
+        <w:rPr>
+          <w:rFonts w:ascii="Times New Roman" w:hAnsi="Times New Roman"/>
+        </w:rPr>
+        <w:t xml:space="preserve"> variable I created in the </w:t>
+      </w:r>
+      <w:r>
+        <w:rPr>
+          <w:rFonts w:ascii="Andale Mono" w:hAnsi="Andale Mono"/>
+        </w:rPr>
+        <w:t>santa</w:t>
+      </w:r>
+      <w:r>
+        <w:rPr>
+          <w:rFonts w:ascii="Times New Roman" w:hAnsi="Times New Roman"/>
+        </w:rPr>
+        <w:t xml:space="preserve"> class) to the </w:t>
+      </w:r>
+      <w:r>
+        <w:rPr>
+          <w:rFonts w:ascii="Andale Mono" w:hAnsi="Andale Mono"/>
+        </w:rPr>
+        <w:t>elf</w:t>
+      </w:r>
+      <w:r>
+        <w:rPr>
+          <w:rFonts w:ascii="Times New Roman" w:hAnsi="Times New Roman"/>
+        </w:rPr>
+        <w:t xml:space="preserve"> that called the </w:t>
+      </w:r>
+      <w:r>
+        <w:rPr>
+          <w:rFonts w:ascii="Andale Mono" w:hAnsi="Andale Mono"/>
+        </w:rPr>
+        <w:t>wakeByElf</w:t>
+      </w:r>
+      <w:r>
+        <w:rPr>
+          <w:rFonts w:ascii="Times New Roman" w:hAnsi="Times New Roman"/>
+        </w:rPr>
+        <w:t xml:space="preserve"> function and sets the state to </w:t>
+      </w:r>
+      <w:r>
+        <w:rPr>
+          <w:rFonts w:ascii="Andale Mono" w:hAnsi="Andale Mono"/>
+        </w:rPr>
+        <w:t>WOKEN_UP_BY_ELVES</w:t>
+      </w:r>
+      <w:r>
+        <w:rPr>
+          <w:rFonts w:ascii="Times New Roman" w:hAnsi="Times New Roman"/>
+        </w:rPr>
+        <w:t xml:space="preserve">. Then in the </w:t>
+      </w:r>
+      <w:r>
+        <w:rPr>
+          <w:rFonts w:ascii="Andale Mono" w:hAnsi="Andale Mono"/>
+        </w:rPr>
+        <w:t>WOKEN_UP_BY_ELVES</w:t>
+      </w:r>
+      <w:r>
+        <w:rPr>
+          <w:rFonts w:ascii="Times New Roman" w:hAnsi="Times New Roman"/>
+        </w:rPr>
+        <w:t xml:space="preserve"> case, </w:t>
+      </w:r>
+      <w:r>
+        <w:rPr>
+          <w:rFonts w:ascii="Andale Mono" w:hAnsi="Andale Mono"/>
+        </w:rPr>
+        <w:t>santa</w:t>
+      </w:r>
+      <w:r>
+        <w:rPr>
+          <w:rFonts w:ascii="Times New Roman" w:hAnsi="Times New Roman"/>
+        </w:rPr>
+        <w:t xml:space="preserve"> calls the </w:t>
+      </w:r>
+      <w:r>
+        <w:rPr>
+          <w:rFonts w:ascii="Andale Mono" w:hAnsi="Andale Mono"/>
+        </w:rPr>
+        <w:t>setState</w:t>
+      </w:r>
+      <w:r>
+        <w:rPr>
+          <w:rFonts w:ascii="Times New Roman" w:hAnsi="Times New Roman"/>
+        </w:rPr>
+        <w:t xml:space="preserve"> function in the </w:t>
+      </w:r>
+      <w:r>
+        <w:rPr>
+          <w:rFonts w:ascii="Andale Mono" w:hAnsi="Andale Mono"/>
+        </w:rPr>
+        <w:t>elf</w:t>
+      </w:r>
+      <w:r>
+        <w:rPr>
+          <w:rFonts w:ascii="Times New Roman" w:hAnsi="Times New Roman"/>
+        </w:rPr>
+        <w:t xml:space="preserve"> class to set the </w:t>
+      </w:r>
+      <w:r>
+        <w:rPr>
+          <w:rFonts w:ascii="Andale Mono" w:hAnsi="Andale Mono"/>
+        </w:rPr>
+        <w:t>elf</w:t>
+      </w:r>
+      <w:r>
+        <w:rPr>
+          <w:rFonts w:ascii="Times New Roman" w:hAnsi="Times New Roman"/>
+        </w:rPr>
+        <w:t xml:space="preserve"> state to </w:t>
+      </w:r>
+      <w:r>
+        <w:rPr>
+          <w:rFonts w:ascii="Andale Mono" w:hAnsi="Andale Mono"/>
+        </w:rPr>
+        <w:t>WORKING</w:t>
+      </w:r>
+      <w:r>
+        <w:rPr>
+          <w:rFonts w:ascii="Times New Roman" w:hAnsi="Times New Roman"/>
+        </w:rPr>
+        <w:t xml:space="preserve"> and then sets the </w:t>
+      </w:r>
+      <w:r>
+        <w:rPr>
+          <w:rFonts w:ascii="Andale Mono" w:hAnsi="Andale Mono"/>
+        </w:rPr>
+        <w:t>santa</w:t>
+      </w:r>
+      <w:r>
+        <w:rPr>
+          <w:rFonts w:ascii="Times New Roman" w:hAnsi="Times New Roman"/>
+        </w:rPr>
+        <w:t xml:space="preserve"> state to </w:t>
+      </w:r>
+      <w:r>
+        <w:rPr>
+          <w:rFonts w:ascii="Andale Mono" w:hAnsi="Andale Mono"/>
+        </w:rPr>
+        <w:t>SLEEPING</w:t>
+      </w:r>
+      <w:r>
+        <w:rPr>
+          <w:rFonts w:ascii="Times New Roman" w:hAnsi="Times New Roman"/>
+        </w:rPr>
+        <w:t>.</w:t>
+      </w:r>
+    </w:p>
+    <w:p>
+      <w:pPr>
+        <w:pStyle w:val="Heading1"/>
+        <w:numPr>
+          <w:ilvl w:val="0"/>
+          <w:numId w:val="2"/>
+        </w:numPr>
+        <w:bidi w:val="0"/>
+        <w:jc w:val="left"/>
+        <w:rPr>
+          <w:rFonts w:ascii="Times New Roman" w:hAnsi="Times New Roman"/>
+        </w:rPr>
+      </w:pPr>
+      <w:r>
+        <w:rPr/>
+        <w:drawing>
+          <wp:anchor behindDoc="0" distT="0" distB="0" distL="0" distR="0" simplePos="0" locked="0" layoutInCell="1" allowOverlap="1" relativeHeight="2">
+            <wp:simplePos x="0" y="0"/>
+            <wp:positionH relativeFrom="column">
+              <wp:posOffset>160655</wp:posOffset>
+            </wp:positionH>
+            <wp:positionV relativeFrom="paragraph">
+              <wp:posOffset>78105</wp:posOffset>
+            </wp:positionV>
+            <wp:extent cx="4105910" cy="8462645"/>
+            <wp:effectExtent l="0" t="0" r="0" b="0"/>
+            <wp:wrapSquare wrapText="largest"/>
+            <wp:docPr id="2" name="Image1" descr=""/>
+            <wp:cNvGraphicFramePr>
+              <a:graphicFrameLocks xmlns:a="http://schemas.openxmlformats.org/drawingml/2006/main" noChangeAspect="1"/>
+            </wp:cNvGraphicFramePr>
+            <a:graphic xmlns:a="http://schemas.openxmlformats.org/drawingml/2006/main">
+              <a:graphicData uri="http://schemas.openxmlformats.org/drawingml/2006/picture">
+                <pic:pic xmlns:pic="http://schemas.openxmlformats.org/drawingml/2006/picture">
+                  <pic:nvPicPr>
+                    <pic:cNvPr id="2" name="Image1" descr=""/>
+                    <pic:cNvPicPr>
+                      <a:picLocks noChangeAspect="1" noChangeArrowheads="1"/>
+                    </pic:cNvPicPr>
+                  </pic:nvPicPr>
+                  <pic:blipFill>
+                    <a:blip r:embed="rId3"/>
+                    <a:stretch>
+                      <a:fillRect/>
+                    </a:stretch>
+                  </pic:blipFill>
+                  <pic:spPr bwMode="auto">
+                    <a:xfrm>
+                      <a:off x="0" y="0"/>
+                      <a:ext cx="4105910" cy="8462645"/>
+                    </a:xfrm>
+                    <a:prstGeom prst="rect">
+                      <a:avLst/>
+                    </a:prstGeom>
+                  </pic:spPr>
+                </pic:pic>
+              </a:graphicData>
+            </a:graphic>
+          </wp:anchor>
+        </w:drawing>
+      </w:r>
+    </w:p>
+    <w:p>
+      <w:pPr>
+        <w:pStyle w:val="Heading1"/>
+        <w:numPr>
+          <w:ilvl w:val="0"/>
+          <w:numId w:val="2"/>
+        </w:numPr>
+        <w:bidi w:val="0"/>
+        <w:jc w:val="left"/>
+        <w:rPr>
+          <w:rFonts w:ascii="Times New Roman" w:hAnsi="Times New Roman"/>
+        </w:rPr>
+      </w:pPr>
+      <w:r>
+        <w:rPr/>
+      </w:r>
+    </w:p>
+    <w:p>
+      <w:pPr>
+        <w:pStyle w:val="Heading1"/>
+        <w:numPr>
+          <w:ilvl w:val="0"/>
+          <w:numId w:val="2"/>
+        </w:numPr>
+        <w:bidi w:val="0"/>
+        <w:jc w:val="left"/>
+        <w:rPr>
+          <w:rFonts w:ascii="Times New Roman" w:hAnsi="Times New Roman"/>
+        </w:rPr>
+      </w:pPr>
+      <w:r>
+        <w:rPr/>
+      </w:r>
+    </w:p>
+    <w:p>
+      <w:pPr>
+        <w:pStyle w:val="Heading1"/>
+        <w:numPr>
+          <w:ilvl w:val="0"/>
+          <w:numId w:val="2"/>
+        </w:numPr>
+        <w:bidi w:val="0"/>
+        <w:jc w:val="left"/>
+        <w:rPr>
+          <w:rFonts w:ascii="Times New Roman" w:hAnsi="Times New Roman"/>
+        </w:rPr>
+      </w:pPr>
+      <w:r>
+        <w:rPr/>
+      </w:r>
+    </w:p>
+    <w:p>
+      <w:pPr>
+        <w:pStyle w:val="Heading1"/>
+        <w:numPr>
+          <w:ilvl w:val="0"/>
+          <w:numId w:val="2"/>
+        </w:numPr>
+        <w:bidi w:val="0"/>
+        <w:jc w:val="left"/>
+        <w:rPr>
+          <w:rFonts w:ascii="Times New Roman" w:hAnsi="Times New Roman"/>
+        </w:rPr>
+      </w:pPr>
+      <w:r>
+        <w:rPr/>
+      </w:r>
+    </w:p>
+    <w:p>
+      <w:pPr>
+        <w:pStyle w:val="Heading1"/>
+        <w:numPr>
+          <w:ilvl w:val="0"/>
+          <w:numId w:val="2"/>
+        </w:numPr>
+        <w:bidi w:val="0"/>
+        <w:jc w:val="left"/>
+        <w:rPr>
+          <w:rFonts w:ascii="Times New Roman" w:hAnsi="Times New Roman"/>
+        </w:rPr>
+      </w:pPr>
+      <w:r>
+        <w:rPr/>
+      </w:r>
+    </w:p>
+    <w:p>
+      <w:pPr>
+        <w:pStyle w:val="Heading1"/>
+        <w:numPr>
+          <w:ilvl w:val="0"/>
+          <w:numId w:val="2"/>
+        </w:numPr>
+        <w:bidi w:val="0"/>
+        <w:jc w:val="left"/>
+        <w:rPr>
+          <w:rFonts w:ascii="Times New Roman" w:hAnsi="Times New Roman"/>
+        </w:rPr>
+      </w:pPr>
+      <w:r>
+        <w:rPr/>
+      </w:r>
+    </w:p>
+    <w:p>
+      <w:pPr>
+        <w:pStyle w:val="Heading1"/>
+        <w:numPr>
+          <w:ilvl w:val="0"/>
+          <w:numId w:val="2"/>
+        </w:numPr>
+        <w:bidi w:val="0"/>
+        <w:jc w:val="left"/>
+        <w:rPr>
+          <w:rFonts w:ascii="Times New Roman" w:hAnsi="Times New Roman"/>
+        </w:rPr>
+      </w:pPr>
+      <w:r>
+        <w:rPr/>
+      </w:r>
+    </w:p>
+    <w:p>
+      <w:pPr>
+        <w:pStyle w:val="Heading1"/>
+        <w:numPr>
+          <w:ilvl w:val="0"/>
+          <w:numId w:val="2"/>
+        </w:numPr>
+        <w:bidi w:val="0"/>
+        <w:jc w:val="left"/>
+        <w:rPr>
+          <w:rFonts w:ascii="Times New Roman" w:hAnsi="Times New Roman"/>
+        </w:rPr>
+      </w:pPr>
+      <w:r>
+        <w:rPr/>
+      </w:r>
+    </w:p>
+    <w:p>
+      <w:pPr>
+        <w:pStyle w:val="Heading1"/>
+        <w:numPr>
+          <w:ilvl w:val="0"/>
+          <w:numId w:val="2"/>
+        </w:numPr>
+        <w:bidi w:val="0"/>
+        <w:jc w:val="left"/>
+        <w:rPr>
+          <w:rFonts w:ascii="Times New Roman" w:hAnsi="Times New Roman"/>
+        </w:rPr>
+      </w:pPr>
+      <w:r>
+        <w:rPr/>
+      </w:r>
+    </w:p>
+    <w:p>
+      <w:pPr>
+        <w:pStyle w:val="Heading1"/>
+        <w:numPr>
+          <w:ilvl w:val="0"/>
+          <w:numId w:val="2"/>
+        </w:numPr>
+        <w:bidi w:val="0"/>
+        <w:jc w:val="left"/>
+        <w:rPr>
+          <w:rFonts w:ascii="Times New Roman" w:hAnsi="Times New Roman"/>
+        </w:rPr>
+      </w:pPr>
+      <w:r>
+        <w:rPr/>
+      </w:r>
+    </w:p>
+    <w:p>
+      <w:pPr>
+        <w:pStyle w:val="Heading1"/>
+        <w:numPr>
+          <w:ilvl w:val="0"/>
+          <w:numId w:val="2"/>
+        </w:numPr>
+        <w:bidi w:val="0"/>
+        <w:jc w:val="left"/>
+        <w:rPr>
+          <w:rFonts w:ascii="Times New Roman" w:hAnsi="Times New Roman"/>
+        </w:rPr>
+      </w:pPr>
+      <w:r>
+        <w:rPr/>
+      </w:r>
+    </w:p>
+    <w:p>
+      <w:pPr>
+        <w:pStyle w:val="Heading1"/>
+        <w:numPr>
+          <w:ilvl w:val="0"/>
+          <w:numId w:val="2"/>
+        </w:numPr>
+        <w:bidi w:val="0"/>
+        <w:jc w:val="left"/>
+        <w:rPr>
+          <w:rFonts w:ascii="Times New Roman" w:hAnsi="Times New Roman"/>
+        </w:rPr>
+      </w:pPr>
+      <w:r>
+        <w:rPr/>
+      </w:r>
+    </w:p>
+    <w:p>
+      <w:pPr>
+        <w:pStyle w:val="Heading1"/>
+        <w:numPr>
+          <w:ilvl w:val="0"/>
+          <w:numId w:val="2"/>
+        </w:numPr>
+        <w:bidi w:val="0"/>
+        <w:jc w:val="left"/>
+        <w:rPr>
+          <w:rFonts w:ascii="Times New Roman" w:hAnsi="Times New Roman"/>
+        </w:rPr>
+      </w:pPr>
+      <w:r>
+        <w:rPr/>
+      </w:r>
+    </w:p>
+    <w:p>
+      <w:pPr>
+        <w:pStyle w:val="Heading1"/>
+        <w:numPr>
+          <w:ilvl w:val="0"/>
+          <w:numId w:val="2"/>
+        </w:numPr>
+        <w:bidi w:val="0"/>
+        <w:jc w:val="left"/>
+        <w:rPr>
+          <w:rFonts w:ascii="Times New Roman" w:hAnsi="Times New Roman"/>
+        </w:rPr>
+      </w:pPr>
+      <w:r>
+        <w:rPr/>
+      </w:r>
+    </w:p>
+    <w:p>
+      <w:pPr>
+        <w:pStyle w:val="Heading1"/>
+        <w:numPr>
+          <w:ilvl w:val="0"/>
+          <w:numId w:val="2"/>
+        </w:numPr>
+        <w:bidi w:val="0"/>
+        <w:jc w:val="left"/>
+        <w:rPr>
+          <w:rFonts w:ascii="Times New Roman" w:hAnsi="Times New Roman"/>
+        </w:rPr>
+      </w:pPr>
+      <w:r>
+        <w:rPr/>
+      </w:r>
+    </w:p>
+    <w:p>
+      <w:pPr>
+        <w:pStyle w:val="Heading1"/>
+        <w:numPr>
+          <w:ilvl w:val="0"/>
+          <w:numId w:val="2"/>
+        </w:numPr>
+        <w:bidi w:val="0"/>
+        <w:jc w:val="left"/>
+        <w:rPr>
+          <w:rFonts w:ascii="Times New Roman" w:hAnsi="Times New Roman"/>
+        </w:rPr>
+      </w:pPr>
+      <w:r>
+        <w:rPr/>
+      </w:r>
+    </w:p>
+    <w:p>
+      <w:pPr>
+        <w:pStyle w:val="Heading1"/>
+        <w:numPr>
+          <w:ilvl w:val="0"/>
+          <w:numId w:val="2"/>
+        </w:numPr>
+        <w:bidi w:val="0"/>
+        <w:jc w:val="left"/>
+        <w:rPr>
+          <w:rFonts w:ascii="Times New Roman" w:hAnsi="Times New Roman"/>
+        </w:rPr>
+      </w:pPr>
+      <w:r>
+        <w:rPr/>
+      </w:r>
+    </w:p>
+    <w:p>
+      <w:pPr>
+        <w:pStyle w:val="Heading1"/>
+        <w:numPr>
+          <w:ilvl w:val="0"/>
+          <w:numId w:val="2"/>
+        </w:numPr>
+        <w:bidi w:val="0"/>
+        <w:jc w:val="left"/>
+        <w:rPr>
+          <w:rFonts w:ascii="Times New Roman" w:hAnsi="Times New Roman"/>
+        </w:rPr>
+      </w:pPr>
+      <w:r>
+        <w:rPr/>
+      </w:r>
+    </w:p>
+    <w:p>
+      <w:pPr>
+        <w:pStyle w:val="Heading1"/>
+        <w:numPr>
+          <w:ilvl w:val="0"/>
+          <w:numId w:val="2"/>
+        </w:numPr>
+        <w:bidi w:val="0"/>
+        <w:jc w:val="left"/>
+        <w:rPr>
+          <w:rFonts w:ascii="Times New Roman" w:hAnsi="Times New Roman"/>
+        </w:rPr>
+      </w:pPr>
+      <w:r>
+        <w:rPr/>
+      </w:r>
+    </w:p>
+    <w:p>
+      <w:pPr>
+        <w:pStyle w:val="Heading1"/>
+        <w:numPr>
+          <w:ilvl w:val="0"/>
+          <w:numId w:val="2"/>
+        </w:numPr>
+        <w:bidi w:val="0"/>
+        <w:jc w:val="left"/>
+        <w:rPr>
+          <w:rFonts w:ascii="Times New Roman" w:hAnsi="Times New Roman"/>
+        </w:rPr>
+      </w:pPr>
+      <w:r>
+        <w:rPr/>
+      </w:r>
+    </w:p>
+    <w:p>
+      <w:pPr>
+        <w:pStyle w:val="Heading1"/>
+        <w:numPr>
+          <w:ilvl w:val="0"/>
+          <w:numId w:val="2"/>
+        </w:numPr>
         <w:bidi w:val="0"/>
         <w:jc w:val="left"/>
         <w:rPr>
@@ -422,6 +1375,10 @@
     <w:p>
       <w:pPr>
         <w:pStyle w:val="Heading1"/>
+        <w:numPr>
+          <w:ilvl w:val="0"/>
+          <w:numId w:val="2"/>
+        </w:numPr>
         <w:bidi w:val="0"/>
         <w:jc w:val="left"/>
         <w:rPr>
@@ -438,6 +1395,10 @@
     <w:p>
       <w:pPr>
         <w:pStyle w:val="Heading1"/>
+        <w:numPr>
+          <w:ilvl w:val="0"/>
+          <w:numId w:val="2"/>
+        </w:numPr>
         <w:bidi w:val="0"/>
         <w:spacing w:before="240" w:after="120"/>
         <w:jc w:val="left"/>
@@ -459,6 +1420,7 @@
       <w:pgNumType w:fmt="decimal"/>
       <w:formProt w:val="false"/>
       <w:textDirection w:val="lrTb"/>
+      <w:docGrid w:type="default" w:linePitch="100" w:charSpace="0"/>
     </w:sectPr>
   </w:body>
 </w:document>
@@ -586,8 +1548,130 @@
       </w:pPr>
     </w:lvl>
   </w:abstractNum>
+  <w:abstractNum w:abstractNumId="2">
+    <w:lvl w:ilvl="0">
+      <w:start w:val="1"/>
+      <w:numFmt w:val="none"/>
+      <w:suff w:val="nothing"/>
+      <w:lvlText w:val=""/>
+      <w:lvlJc w:val="left"/>
+      <w:pPr>
+        <w:tabs>
+          <w:tab w:val="num" w:pos="0"/>
+        </w:tabs>
+        <w:ind w:left="0" w:hanging="0"/>
+      </w:pPr>
+    </w:lvl>
+    <w:lvl w:ilvl="1">
+      <w:start w:val="1"/>
+      <w:numFmt w:val="none"/>
+      <w:suff w:val="nothing"/>
+      <w:lvlText w:val=""/>
+      <w:lvlJc w:val="left"/>
+      <w:pPr>
+        <w:tabs>
+          <w:tab w:val="num" w:pos="0"/>
+        </w:tabs>
+        <w:ind w:left="0" w:hanging="0"/>
+      </w:pPr>
+    </w:lvl>
+    <w:lvl w:ilvl="2">
+      <w:start w:val="1"/>
+      <w:numFmt w:val="none"/>
+      <w:suff w:val="nothing"/>
+      <w:lvlText w:val=""/>
+      <w:lvlJc w:val="left"/>
+      <w:pPr>
+        <w:tabs>
+          <w:tab w:val="num" w:pos="0"/>
+        </w:tabs>
+        <w:ind w:left="0" w:hanging="0"/>
+      </w:pPr>
+    </w:lvl>
+    <w:lvl w:ilvl="3">
+      <w:start w:val="1"/>
+      <w:numFmt w:val="none"/>
+      <w:suff w:val="nothing"/>
+      <w:lvlText w:val=""/>
+      <w:lvlJc w:val="left"/>
+      <w:pPr>
+        <w:tabs>
+          <w:tab w:val="num" w:pos="0"/>
+        </w:tabs>
+        <w:ind w:left="0" w:hanging="0"/>
+      </w:pPr>
+    </w:lvl>
+    <w:lvl w:ilvl="4">
+      <w:start w:val="1"/>
+      <w:numFmt w:val="none"/>
+      <w:suff w:val="nothing"/>
+      <w:lvlText w:val=""/>
+      <w:lvlJc w:val="left"/>
+      <w:pPr>
+        <w:tabs>
+          <w:tab w:val="num" w:pos="0"/>
+        </w:tabs>
+        <w:ind w:left="0" w:hanging="0"/>
+      </w:pPr>
+    </w:lvl>
+    <w:lvl w:ilvl="5">
+      <w:start w:val="1"/>
+      <w:numFmt w:val="none"/>
+      <w:suff w:val="nothing"/>
+      <w:lvlText w:val=""/>
+      <w:lvlJc w:val="left"/>
+      <w:pPr>
+        <w:tabs>
+          <w:tab w:val="num" w:pos="0"/>
+        </w:tabs>
+        <w:ind w:left="0" w:hanging="0"/>
+      </w:pPr>
+    </w:lvl>
+    <w:lvl w:ilvl="6">
+      <w:start w:val="1"/>
+      <w:numFmt w:val="none"/>
+      <w:suff w:val="nothing"/>
+      <w:lvlText w:val=""/>
+      <w:lvlJc w:val="left"/>
+      <w:pPr>
+        <w:tabs>
+          <w:tab w:val="num" w:pos="0"/>
+        </w:tabs>
+        <w:ind w:left="0" w:hanging="0"/>
+      </w:pPr>
+    </w:lvl>
+    <w:lvl w:ilvl="7">
+      <w:start w:val="1"/>
+      <w:numFmt w:val="none"/>
+      <w:suff w:val="nothing"/>
+      <w:lvlText w:val=""/>
+      <w:lvlJc w:val="left"/>
+      <w:pPr>
+        <w:tabs>
+          <w:tab w:val="num" w:pos="0"/>
+        </w:tabs>
+        <w:ind w:left="0" w:hanging="0"/>
+      </w:pPr>
+    </w:lvl>
+    <w:lvl w:ilvl="8">
+      <w:start w:val="1"/>
+      <w:numFmt w:val="none"/>
+      <w:suff w:val="nothing"/>
+      <w:lvlText w:val=""/>
+      <w:lvlJc w:val="left"/>
+      <w:pPr>
+        <w:tabs>
+          <w:tab w:val="num" w:pos="0"/>
+        </w:tabs>
+        <w:ind w:left="0" w:hanging="0"/>
+      </w:pPr>
+    </w:lvl>
+  </w:abstractNum>
   <w:num w:numId="1">
     <w:abstractNumId w:val="1"/>
+  </w:num>
+  <w:num w:numId="2">
+    <w:abstractNumId w:val="2"/>
   </w:num>
 </w:numbering>
 </file>
@@ -599,14 +1683,12 @@
       <w:rPr>
         <w:rFonts w:ascii="Liberation Serif" w:hAnsi="Liberation Serif" w:eastAsia="Droid Sans Fallback" w:cs="Droid Sans Devanagari"/>
         <w:kern w:val="2"/>
-        <w:sz w:val="24"/>
         <w:szCs w:val="24"/>
         <w:lang w:val="en-US" w:eastAsia="zh-CN" w:bidi="hi-IN"/>
       </w:rPr>
     </w:rPrDefault>
     <w:pPrDefault>
       <w:pPr>
-        <w:widowControl/>
         <w:suppressAutoHyphens w:val="true"/>
       </w:pPr>
     </w:pPrDefault>
@@ -616,7 +1698,10 @@
     <w:qFormat/>
     <w:pPr>
       <w:widowControl/>
+      <w:suppressAutoHyphens w:val="true"/>
       <w:bidi w:val="0"/>
+      <w:spacing w:before="0" w:after="0"/>
+      <w:jc w:val="left"/>
     </w:pPr>
     <w:rPr>
       <w:rFonts w:ascii="Liberation Serif" w:hAnsi="Liberation Serif" w:eastAsia="Droid Sans Fallback" w:cs="Droid Sans Devanagari"/>

</xml_diff>